<commit_message>
new articles + related works
</commit_message>
<xml_diff>
--- a/draft/Thesis.docx
+++ b/draft/Thesis.docx
@@ -9195,19 +9195,16 @@
         <w:spacing w:after="160"/>
       </w:pPr>
       <w:r>
-        <w:t>Time series anomaly detection goes back to Fox (1972) who detected anomalies using maximum likelihood ratio tests. It has been studied on broad range of domains sin</w:t>
-      </w:r>
-      <w:r>
-        <w:t>ce then with various techniques.</w:t>
-      </w:r>
-      <w:r>
-        <w:t xml:space="preserve"> </w:t>
-      </w:r>
-      <w:r>
-        <w:t xml:space="preserve">For general review of existing techniques Chandola et al (2009) and Pimental et al (2014) offer surveys on time series anomaly detection algorithms with variety of techniques and results with different datasets. </w:t>
-      </w:r>
-      <w:r>
-        <w:t>For network anomaly detection techniques, Ahmed et al (2016) provides a survey including classification, clustering and information theory algorithms.</w:t>
+        <w:t xml:space="preserve">Anomaly detection on time series data is a widely studied area on various domains. Especially in recent years, increasing amount of </w:t>
+      </w:r>
+      <w:r>
+        <w:t>sequential</w:t>
+      </w:r>
+      <w:r>
+        <w:t xml:space="preserve"> data and evolving computer and internet technologies create interest on the field to monitor abnormal or maliciou</w:t>
+      </w:r>
+      <w:r>
+        <w:t xml:space="preserve">s behavior. </w:t>
       </w:r>
     </w:p>
     <w:p>
@@ -9215,76 +9212,10 @@
         <w:spacing w:after="160"/>
       </w:pPr>
       <w:r>
-        <w:t>Statistical based techniques such as moving average, extreme studentized deviate (ESD), change point detection</w:t>
-      </w:r>
-      <w:r>
-        <w:t xml:space="preserve"> (</w:t>
-      </w:r>
-      <w:r>
-        <w:rPr>
-          <w:rFonts w:eastAsiaTheme="majorEastAsia"/>
-        </w:rPr>
-        <w:t>Aminikhanghahi</w:t>
-      </w:r>
-      <w:r>
-        <w:rPr>
-          <w:rFonts w:eastAsiaTheme="majorEastAsia"/>
-        </w:rPr>
-        <w:t xml:space="preserve"> and Cook 2007</w:t>
-      </w:r>
-      <w:r>
-        <w:t>)</w:t>
-      </w:r>
-      <w:r>
-        <w:t>, time series decomposition are popular and lightweight techniques. ARIMA (Bianco et al 2001)</w:t>
-      </w:r>
-      <w:r>
-        <w:t xml:space="preserve"> is a prediction based technique</w:t>
-      </w:r>
-      <w:r>
-        <w:t xml:space="preserve"> models data with seasonality and effective for </w:t>
-      </w:r>
-      <w:r>
-        <w:t>finding irregularities in periodic data.</w:t>
-      </w:r>
-      <w:r>
-        <w:t xml:space="preserve"> It has R library created by Hyndman and Khandakar (2008).</w:t>
-      </w:r>
-      <w:r>
-        <w:t xml:space="preserve"> Kalman Filter (Kalman 1960) is also a predictive model that uses previously observed records and uncertainty in environment to forecast future values. It is still one of the most popular and powerful signal processing algorithms today.</w:t>
-      </w:r>
-      <w:r>
-        <w:t xml:space="preserve"> It can also be trained adaptively (</w:t>
-      </w:r>
-      <w:r>
-        <w:rPr>
-          <w:rFonts w:eastAsiaTheme="majorEastAsia"/>
-        </w:rPr>
-        <w:t>Knorn</w:t>
-      </w:r>
-      <w:r>
-        <w:rPr>
-          <w:rFonts w:eastAsiaTheme="majorEastAsia"/>
-        </w:rPr>
-        <w:t xml:space="preserve"> and</w:t>
-      </w:r>
-      <w:r>
-        <w:rPr>
-          <w:rFonts w:eastAsiaTheme="majorEastAsia"/>
-        </w:rPr>
-        <w:t xml:space="preserve"> Leith</w:t>
-      </w:r>
-      <w:r>
-        <w:rPr>
-          <w:rFonts w:eastAsiaTheme="majorEastAsia"/>
-        </w:rPr>
-        <w:t xml:space="preserve"> 2008</w:t>
-      </w:r>
-      <w:r>
-        <w:t>)</w:t>
-      </w:r>
-      <w:r>
-        <w:t>.</w:t>
+        <w:t>Fox (1972) is one of the early researchers to detect anomalies using maximum likelihood ratio tests. Aleskerov et al (1997) on credit card fraud detection, Axelsson (2000) on network intrusion detection systems, Spence et al (2001) on MRI image analysis, Markov and Singh (2003a, 2003b) on novelty detection, Fujumaki et al (2005) on air craft signal processing, Keogh et al (2006) on unusual patterns in time series database and many others have key contributions on</w:t>
+      </w:r>
+      <w:r>
+        <w:t xml:space="preserve"> time series anomaly detection.</w:t>
       </w:r>
     </w:p>
     <w:p>
@@ -9292,19 +9223,22 @@
         <w:spacing w:after="160"/>
       </w:pPr>
       <w:r>
-        <w:t>Long short term memory (LSTM) networks</w:t>
-      </w:r>
-      <w:r>
-        <w:t xml:space="preserve"> </w:t>
-      </w:r>
-      <w:r>
-        <w:t xml:space="preserve">are being used extensively in recent years for time series anomaly detection: Malhotra et al (2015), Marchi et al (2015). For collective anomaly detection, LSTM networks </w:t>
-      </w:r>
-      <w:r>
-        <w:t>is</w:t>
-      </w:r>
-      <w:r>
-        <w:t xml:space="preserve"> combined with Recurrent Neural Networks (Bontemps et al 2016).</w:t>
+        <w:t xml:space="preserve">Hodge and Austin (2004) groups number of existing algorithms in three categories as statistical, machine learning and hybrid methods and provides comparative results of each algorithm. Agmeyang et al (2006), </w:t>
+      </w:r>
+      <w:r>
+        <w:t>similarly</w:t>
+      </w:r>
+      <w:r>
+        <w:t xml:space="preserve">, studies existing algorithms in general as numerical, clustering and symbolic techniques. Chandola et al (2009) provides a more comprehensive survey that studies algorithms in three groups; window, markovian and kernel. They also compare algorithms with various datasets and discusses advantages and </w:t>
+      </w:r>
+      <w:r>
+        <w:t>disadvantages</w:t>
+      </w:r>
+      <w:r>
+        <w:t xml:space="preserve"> of each technique with specific dataset. Ahmed et al (2016) provides a survey of network anomaly detection with classification, clustering and </w:t>
+      </w:r>
+      <w:r>
+        <w:t xml:space="preserve">information theory algorithms. </w:t>
       </w:r>
     </w:p>
     <w:p>
@@ -9312,13 +9246,22 @@
         <w:spacing w:after="160"/>
       </w:pPr>
       <w:r>
-        <w:t>Many open source time series anomaly detection libraries exist on internet that are provided by big companies. Yahoo provides both a benchmark dataset and a java library (EGADS) to detect anomalies in large scale in real tim</w:t>
-      </w:r>
-      <w:r>
-        <w:t>e and contains a number of anomaly detection techniques. Twitter has an open source R package that uses Seasonal ESD. It employs piecewise median algorithm to calculate trend in long time series. Netflix proposed an algorithm that uses Robust Principal Component Analysis (RPCA) that is proposed by Candes et al (2009).</w:t>
-      </w:r>
-      <w:r>
-        <w:t xml:space="preserve"> Numenta provides an anomaly detection scoring mechanism that evaluates algorithms for anomaly detection in streaming and real-time applications.</w:t>
+        <w:t xml:space="preserve">Statistical methods are easy to implement and used widely for detecting anomaly in </w:t>
+      </w:r>
+      <w:r>
+        <w:t>sequential</w:t>
+      </w:r>
+      <w:r>
+        <w:t xml:space="preserve"> data. One of the </w:t>
+      </w:r>
+      <w:r>
+        <w:t>popular</w:t>
+      </w:r>
+      <w:r>
+        <w:t xml:space="preserve"> statistical detection technique Extreme Studentized Deviate (ESD) (Grubbs 1969) was used by Walfish (2006) and Hodge and Austin (2004). Also, Paul and Fung (1991) and Vallis et al (2014) showed that generalized ESD can be used for find anomalous data. Decomposing time series data is not directly a detection algorithm but it helps detection process by removing seasonal and trend part of data which is essential in anomaly detection. Vallis et at (2014) uses decomposition to form</w:t>
+      </w:r>
+      <w:r>
+        <w:t xml:space="preserve"> more appropriate data for ESD.</w:t>
       </w:r>
     </w:p>
     <w:p>
@@ -9326,22 +9269,60 @@
         <w:spacing w:after="160"/>
       </w:pPr>
       <w:r>
+        <w:t xml:space="preserve">Predictive method ARIMA (Bianco et al 2001) was used by Moayedi and Shirazi (2008) and Yaacob and Chien (2010) for network anomaly detection. It also has an R package </w:t>
+      </w:r>
+      <w:r>
         <w:lastRenderedPageBreak/>
-        <w:t xml:space="preserve">Nayyar et al (2015) </w:t>
-      </w:r>
-      <w:r>
-        <w:t xml:space="preserve">use Yahoo benchmark dataset for time series anomaly detection task with sliding window algorithm to split data into windows. Detection process includes two steps; detecting if current window has any anomaly and determining anomaly type in anomalous window. </w:t>
-      </w:r>
-      <w:r>
-        <w:t>The success of detection process is averaging 0.65 in terms of f1 score.</w:t>
-      </w:r>
-    </w:p>
-    <w:p>
-      <w:pPr>
-        <w:rPr>
-          <w:b/>
-        </w:rPr>
-      </w:pPr>
+        <w:t>created by Hyndman and Khandakar (2008). Kalman Filter (Kalman 1960) was used in anomaly detection with combining statistical methods by Soule et al (2005) and it was used by Knorn and Leith (2008) for detecting fault or f</w:t>
+      </w:r>
+      <w:r>
+        <w:t>ailures in software appliances.</w:t>
+      </w:r>
+    </w:p>
+    <w:p>
+      <w:pPr>
+        <w:spacing w:after="160"/>
+      </w:pPr>
+      <w:r>
+        <w:t>Long short term memory (LSTM) networks are being used extensively in recent years for time series anomaly detection: Malhotra et al (2015), Marchi et al (2015). Bontemps et al (2016) combines LSTM and recurrent neural net</w:t>
+      </w:r>
+      <w:r>
+        <w:t>works for collective anomalies.</w:t>
+      </w:r>
+    </w:p>
+    <w:p>
+      <w:pPr>
+        <w:spacing w:after="160"/>
+      </w:pPr>
+      <w:r>
+        <w:t>Big internet companies create and publish their own anomaly detection libraries. Yahoo provides both a benchmark dataset and a java library (EGADS) to detect anomalies in large scale in real time and contains a number of anomaly detection techniques. Twitter has an open source R package that uses Seasonal ESD. It employs piecewise median algorithm to calculate trend in long time series. Netflix created an algorithm that uses Robust Principal Component Analysis (RPCA) that is proposed by Candes et al (2009). Numenta provides an anomaly detection scoring mechanism that evaluates algorithms for anomaly detection in stream</w:t>
+      </w:r>
+      <w:r>
+        <w:t>ing and real-time applications.</w:t>
+      </w:r>
+    </w:p>
+    <w:p>
+      <w:pPr>
+        <w:spacing w:after="160"/>
+        <w:rPr>
+          <w:b/>
+        </w:rPr>
+      </w:pPr>
+      <w:r>
+        <w:t>On Yahoo! Webscope dataset, Nayyar et al (2015) forms an anomaly detection process that resul</w:t>
+      </w:r>
+      <w:r>
+        <w:t>t</w:t>
+      </w:r>
+      <w:r>
+        <w:t xml:space="preserve">s 0.65 f1 score using sliding window algorithm. Till et al (2017) presents </w:t>
+      </w:r>
+      <w:r>
+        <w:t>comparative</w:t>
+      </w:r>
+      <w:r>
+        <w:t xml:space="preserve"> study implementing Simple Online Regression Anomaly Detector (SORAD), Offline-RAD and feature generation using sliding windows and comparing these algorithms with existing libraries like Hierarchical Temporal Memory (HTM) of Numenta and Twitter's ADVec algorithm. They get best results using SORAD with 0.67 f1 score. Hyndman et al (2015) use Yahoo! dataset to compare entire series with each other using Principal Component Analysis (PCA) to detect anomalies. According to their result, they have 80 per cent success rate. Suh et al (2016) presents a new technique that combines variational autoencoder and echo-state network and compares it with generalized ESD. </w:t>
+      </w:r>
       <w:r>
         <w:rPr>
           <w:b/>
@@ -9570,55 +9551,24 @@
       <w:pPr>
         <w:ind w:left="708"/>
       </w:pPr>
-      <w:proofErr w:type="spellStart"/>
-      <w:r>
-        <w:t>avgMean</w:t>
-      </w:r>
-      <w:proofErr w:type="spellEnd"/>
-      <w:r>
-        <w:t xml:space="preserve"> = mean of local minimums</w:t>
+      <w:r>
+        <w:t>avgMean = mean of local minimums</w:t>
       </w:r>
     </w:p>
     <w:p>
       <w:pPr>
         <w:ind w:left="708"/>
       </w:pPr>
-      <w:proofErr w:type="spellStart"/>
-      <w:r>
-        <w:t>avgMax</w:t>
-      </w:r>
-      <w:proofErr w:type="spellEnd"/>
-      <w:r>
-        <w:t xml:space="preserve"> = mean of local maximums</w:t>
+      <w:r>
+        <w:t>avgMax = mean of local maximums</w:t>
       </w:r>
     </w:p>
     <w:p>
       <w:pPr>
         <w:ind w:left="708"/>
       </w:pPr>
-      <w:proofErr w:type="spellStart"/>
-      <w:r>
-        <w:t>scaleFactor</w:t>
-      </w:r>
-      <w:proofErr w:type="spellEnd"/>
-      <w:r>
-        <w:t xml:space="preserve"> = (</w:t>
-      </w:r>
-      <w:proofErr w:type="spellStart"/>
-      <w:r>
-        <w:t>avgMin</w:t>
-      </w:r>
-      <w:proofErr w:type="spellEnd"/>
-      <w:r>
-        <w:t xml:space="preserve"> + </w:t>
-      </w:r>
-      <w:proofErr w:type="spellStart"/>
-      <w:r>
-        <w:t>avgMax</w:t>
-      </w:r>
-      <w:proofErr w:type="spellEnd"/>
-      <w:r>
-        <w:t>) / 2</w:t>
+      <w:r>
+        <w:t>scaleFactor = (avgMin + avgMax) / 2</w:t>
       </w:r>
     </w:p>
     <w:p>
@@ -13163,20 +13113,7 @@
         <w:t>methods</w:t>
       </w:r>
       <w:r>
-        <w:t xml:space="preserve"> </w:t>
-      </w:r>
-      <w:proofErr w:type="spellStart"/>
-      <w:proofErr w:type="gramStart"/>
-      <w:r>
-        <w:t>stl</w:t>
-      </w:r>
-      <w:proofErr w:type="spellEnd"/>
-      <w:r>
-        <w:t>(</w:t>
-      </w:r>
-      <w:proofErr w:type="gramEnd"/>
-      <w:r>
-        <w:t>) and decompose()</w:t>
+        <w:t xml:space="preserve"> stl() and decompose()</w:t>
       </w:r>
       <w:r>
         <w:t xml:space="preserve"> can </w:t>
@@ -13191,20 +13128,7 @@
         <w:t>But both methods require period length as input.</w:t>
       </w:r>
       <w:r>
-        <w:t xml:space="preserve"> Figure 3.9 and Figure 3.10 show sample outputs of </w:t>
-      </w:r>
-      <w:proofErr w:type="spellStart"/>
-      <w:proofErr w:type="gramStart"/>
-      <w:r>
-        <w:t>stl</w:t>
-      </w:r>
-      <w:proofErr w:type="spellEnd"/>
-      <w:r>
-        <w:t>(</w:t>
-      </w:r>
-      <w:proofErr w:type="gramEnd"/>
-      <w:r>
-        <w:t>) and decompose().</w:t>
+        <w:t xml:space="preserve"> Figure 3.9 and Figure 3.10 show sample outputs of stl() and decompose().</w:t>
       </w:r>
       <w:r>
         <w:t xml:space="preserve"> As It can be seen on images, outputs also consist trend and residual part which is important for anomaly detection procedures.</w:t>
@@ -33452,6 +33376,53 @@
     <w:p>
       <w:pPr>
         <w:pStyle w:val="Heading1"/>
+      </w:pPr>
+      <w:r>
+        <w:br w:type="page"/>
+      </w:r>
+      <w:r>
+        <w:lastRenderedPageBreak/>
+        <w:t>References</w:t>
+      </w:r>
+    </w:p>
+    <w:sdt>
+      <w:sdtPr>
+        <w:id w:val="-573587230"/>
+        <w:bibliography/>
+      </w:sdtPr>
+      <w:sdtContent>
+        <w:p>
+          <w:r>
+            <w:fldChar w:fldCharType="begin"/>
+          </w:r>
+          <w:r>
+            <w:instrText xml:space="preserve"> BIBLIOGRAPHY </w:instrText>
+          </w:r>
+          <w:r>
+            <w:fldChar w:fldCharType="separate"/>
+          </w:r>
+          <w:r>
+            <w:rPr>
+              <w:b/>
+              <w:bCs/>
+              <w:noProof/>
+            </w:rPr>
+            <w:t>There are no sources in the current document.</w:t>
+          </w:r>
+          <w:r>
+            <w:rPr>
+              <w:b/>
+              <w:bCs/>
+              <w:noProof/>
+            </w:rPr>
+            <w:fldChar w:fldCharType="end"/>
+          </w:r>
+        </w:p>
+      </w:sdtContent>
+    </w:sdt>
+    <w:p>
+      <w:pPr>
+        <w:pStyle w:val="Heading1"/>
         <w:jc w:val="center"/>
         <w:rPr>
           <w:rFonts w:ascii="Times New Roman" w:hAnsi="Times New Roman" w:cs="Times New Roman"/>
@@ -33461,22 +33432,6 @@
           <w:szCs w:val="24"/>
         </w:rPr>
       </w:pPr>
-      <w:r>
-        <w:br w:type="page"/>
-      </w:r>
-      <w:bookmarkStart w:id="104" w:name="_Toc514354338"/>
-      <w:r>
-        <w:rPr>
-          <w:rFonts w:ascii="Times New Roman" w:hAnsi="Times New Roman" w:cs="Times New Roman"/>
-          <w:b/>
-          <w:color w:val="auto"/>
-          <w:sz w:val="24"/>
-          <w:szCs w:val="24"/>
-        </w:rPr>
-        <w:lastRenderedPageBreak/>
-        <w:t>REFERENCES</w:t>
-      </w:r>
-      <w:bookmarkEnd w:id="104"/>
     </w:p>
     <w:p>
       <w:pPr>
@@ -34974,37 +34929,127 @@
           <w:rFonts w:eastAsiaTheme="majorEastAsia"/>
           <w:i/>
         </w:rPr>
-        <w:t xml:space="preserve">IEEE </w:t>
-      </w:r>
-      <w:proofErr w:type="spellStart"/>
+        <w:t>IEEE Distrib. Syst. Online</w:t>
+      </w:r>
       <w:r>
         <w:rPr>
           <w:rFonts w:eastAsiaTheme="majorEastAsia"/>
           <w:i/>
         </w:rPr>
-        <w:t>Distrib</w:t>
-      </w:r>
-      <w:proofErr w:type="spellEnd"/>
+        <w:t>.</w:t>
+      </w:r>
+      <w:r>
+        <w:rPr>
+          <w:rFonts w:eastAsiaTheme="majorEastAsia"/>
+        </w:rPr>
+        <w:t xml:space="preserve"> 6, 10.</w:t>
+      </w:r>
+    </w:p>
+    <w:p>
+      <w:pPr>
+        <w:ind w:left="737" w:hanging="737"/>
+        <w:rPr>
+          <w:rFonts w:eastAsiaTheme="majorEastAsia"/>
+        </w:rPr>
+      </w:pPr>
+      <w:r>
+        <w:rPr>
+          <w:rFonts w:eastAsiaTheme="majorEastAsia"/>
+        </w:rPr>
+        <w:t>P</w:t>
+      </w:r>
+      <w:r>
+        <w:rPr>
+          <w:rFonts w:eastAsiaTheme="majorEastAsia"/>
+        </w:rPr>
+        <w:t>arra</w:t>
+      </w:r>
+      <w:r>
+        <w:rPr>
+          <w:rFonts w:eastAsiaTheme="majorEastAsia"/>
+        </w:rPr>
+        <w:t>, L., S</w:t>
+      </w:r>
+      <w:r>
+        <w:rPr>
+          <w:rFonts w:eastAsiaTheme="majorEastAsia"/>
+        </w:rPr>
+        <w:t>ajda</w:t>
+      </w:r>
+      <w:r>
+        <w:rPr>
+          <w:rFonts w:eastAsiaTheme="majorEastAsia"/>
+        </w:rPr>
+        <w:t>, P</w:t>
+      </w:r>
+      <w:r>
+        <w:rPr>
+          <w:rFonts w:eastAsiaTheme="majorEastAsia"/>
+        </w:rPr>
+        <w:t>.,</w:t>
+      </w:r>
+      <w:r>
+        <w:rPr>
+          <w:rFonts w:eastAsiaTheme="majorEastAsia"/>
+        </w:rPr>
+        <w:t xml:space="preserve"> </w:t>
+      </w:r>
+      <w:r>
+        <w:rPr>
+          <w:rFonts w:eastAsiaTheme="majorEastAsia"/>
+        </w:rPr>
+        <w:t>S</w:t>
+      </w:r>
+      <w:r>
+        <w:rPr>
+          <w:rFonts w:eastAsiaTheme="majorEastAsia"/>
+        </w:rPr>
+        <w:t>pence</w:t>
+      </w:r>
+      <w:r>
+        <w:rPr>
+          <w:rFonts w:eastAsiaTheme="majorEastAsia"/>
+        </w:rPr>
+        <w:t>, C</w:t>
+      </w:r>
+      <w:r>
+        <w:rPr>
+          <w:rFonts w:eastAsiaTheme="majorEastAsia"/>
+        </w:rPr>
+        <w:t>. 2001. Detec</w:t>
+      </w:r>
+      <w:r>
+        <w:rPr>
+          <w:rFonts w:eastAsiaTheme="majorEastAsia"/>
+        </w:rPr>
+        <w:t xml:space="preserve">tion, synthesis and compression in mammographic image </w:t>
+      </w:r>
+      <w:r>
+        <w:rPr>
+          <w:rFonts w:eastAsiaTheme="majorEastAsia"/>
+        </w:rPr>
+        <w:t xml:space="preserve">analysis with a hierarchical image probability model. </w:t>
+      </w:r>
       <w:r>
         <w:rPr>
           <w:rFonts w:eastAsiaTheme="majorEastAsia"/>
           <w:i/>
         </w:rPr>
-        <w:t>. Syst. Online</w:t>
+        <w:t xml:space="preserve">In Proceedings of the IEEE Workshop on Mathematical Methods in Biomedical Image </w:t>
       </w:r>
       <w:r>
         <w:rPr>
           <w:rFonts w:eastAsiaTheme="majorEastAsia"/>
           <w:i/>
         </w:rPr>
+        <w:t>Analysis. IEEE Computer Society</w:t>
+      </w:r>
+      <w:r>
+        <w:rPr>
+          <w:rFonts w:eastAsiaTheme="majorEastAsia"/>
+        </w:rPr>
         <w:t>.</w:t>
       </w:r>
-      <w:r>
-        <w:rPr>
-          <w:rFonts w:eastAsiaTheme="majorEastAsia"/>
-        </w:rPr>
-        <w:t xml:space="preserve"> 6, 10.</w:t>
-      </w:r>
     </w:p>
     <w:p>
       <w:pPr>
@@ -35017,31 +35062,43 @@
         <w:rPr>
           <w:rFonts w:eastAsiaTheme="majorEastAsia"/>
         </w:rPr>
-        <w:t>P</w:t>
-      </w:r>
-      <w:r>
-        <w:rPr>
-          <w:rFonts w:eastAsiaTheme="majorEastAsia"/>
-        </w:rPr>
-        <w:t>arra</w:t>
-      </w:r>
-      <w:r>
-        <w:rPr>
-          <w:rFonts w:eastAsiaTheme="majorEastAsia"/>
-        </w:rPr>
-        <w:t>, L., S</w:t>
-      </w:r>
-      <w:r>
-        <w:rPr>
-          <w:rFonts w:eastAsiaTheme="majorEastAsia"/>
-        </w:rPr>
-        <w:t>ajda</w:t>
-      </w:r>
-      <w:r>
-        <w:rPr>
-          <w:rFonts w:eastAsiaTheme="majorEastAsia"/>
-        </w:rPr>
-        <w:t>, P</w:t>
+        <w:t>F</w:t>
+      </w:r>
+      <w:r>
+        <w:rPr>
+          <w:rFonts w:eastAsiaTheme="majorEastAsia"/>
+        </w:rPr>
+        <w:t>ujimaki</w:t>
+      </w:r>
+      <w:r>
+        <w:rPr>
+          <w:rFonts w:eastAsiaTheme="majorEastAsia"/>
+        </w:rPr>
+        <w:t>, R.,</w:t>
+      </w:r>
+      <w:r>
+        <w:rPr>
+          <w:rFonts w:eastAsiaTheme="majorEastAsia"/>
+        </w:rPr>
+        <w:t xml:space="preserve"> </w:t>
+      </w:r>
+      <w:r>
+        <w:rPr>
+          <w:rFonts w:eastAsiaTheme="majorEastAsia"/>
+        </w:rPr>
+        <w:t>M</w:t>
+      </w:r>
+      <w:r>
+        <w:rPr>
+          <w:rFonts w:eastAsiaTheme="majorEastAsia"/>
+        </w:rPr>
+        <w:t>achida</w:t>
+      </w:r>
+      <w:r>
+        <w:rPr>
+          <w:rFonts w:eastAsiaTheme="majorEastAsia"/>
+        </w:rPr>
+        <w:t>, K</w:t>
       </w:r>
       <w:r>
         <w:rPr>
@@ -35053,63 +35110,283 @@
         <w:rPr>
           <w:rFonts w:eastAsiaTheme="majorEastAsia"/>
         </w:rPr>
+        <w:t xml:space="preserve"> Y</w:t>
+      </w:r>
+      <w:r>
+        <w:rPr>
+          <w:rFonts w:eastAsiaTheme="majorEastAsia"/>
+        </w:rPr>
+        <w:t>airi</w:t>
+      </w:r>
+      <w:r>
+        <w:rPr>
+          <w:rFonts w:eastAsiaTheme="majorEastAsia"/>
+        </w:rPr>
+        <w:t>, T</w:t>
+      </w:r>
+      <w:r>
+        <w:rPr>
+          <w:rFonts w:eastAsiaTheme="majorEastAsia"/>
+        </w:rPr>
+        <w:t xml:space="preserve">. 2005. An approach to spacecraft </w:t>
+      </w:r>
+      <w:r>
+        <w:rPr>
+          <w:rFonts w:eastAsiaTheme="majorEastAsia"/>
+        </w:rPr>
+        <w:t xml:space="preserve">anomaly detection problem using </w:t>
+      </w:r>
+      <w:r>
+        <w:rPr>
+          <w:rFonts w:eastAsiaTheme="majorEastAsia"/>
+        </w:rPr>
+        <w:t xml:space="preserve">kernel feature space. </w:t>
+      </w:r>
+      <w:r>
+        <w:rPr>
+          <w:rFonts w:eastAsiaTheme="majorEastAsia"/>
+          <w:i/>
+        </w:rPr>
+        <w:t>In Proceedings of the 11th ACM SIGKDD International Conference on Knowledge Discovery in Data Mining</w:t>
+      </w:r>
+      <w:r>
+        <w:rPr>
+          <w:rFonts w:eastAsiaTheme="majorEastAsia"/>
+        </w:rPr>
+        <w:t>. ACM Press, 401–410.</w:t>
+      </w:r>
+    </w:p>
+    <w:p>
+      <w:pPr>
+        <w:ind w:left="737" w:hanging="737"/>
+        <w:rPr>
+          <w:rFonts w:eastAsiaTheme="majorEastAsia"/>
+        </w:rPr>
+      </w:pPr>
+      <w:r>
+        <w:rPr>
+          <w:rFonts w:eastAsiaTheme="majorEastAsia"/>
+        </w:rPr>
+        <w:t>Chen, K., Lu</w:t>
+      </w:r>
+      <w:r>
+        <w:rPr>
+          <w:rFonts w:eastAsiaTheme="majorEastAsia"/>
+        </w:rPr>
+        <w:t>, S.</w:t>
+      </w:r>
+      <w:r>
+        <w:rPr>
+          <w:rFonts w:eastAsiaTheme="majorEastAsia"/>
+        </w:rPr>
+        <w:t>, Teng, H.</w:t>
+      </w:r>
+      <w:r>
+        <w:rPr>
+          <w:rFonts w:eastAsiaTheme="majorEastAsia"/>
+        </w:rPr>
+        <w:t xml:space="preserve"> 1990. Adaptive real-time anomaly detect</w:t>
+      </w:r>
+      <w:r>
+        <w:rPr>
+          <w:rFonts w:eastAsiaTheme="majorEastAsia"/>
+        </w:rPr>
+        <w:t xml:space="preserve">ion using inductively generated </w:t>
+      </w:r>
+      <w:r>
+        <w:rPr>
+          <w:rFonts w:eastAsiaTheme="majorEastAsia"/>
+        </w:rPr>
+        <w:t xml:space="preserve">sequential patterns. </w:t>
+      </w:r>
+      <w:r>
+        <w:rPr>
+          <w:rFonts w:eastAsiaTheme="majorEastAsia"/>
+          <w:i/>
+        </w:rPr>
+        <w:t>In Proceedings of the IEEE Computer Society Symposium on Research in Security and Privacy</w:t>
+      </w:r>
+      <w:r>
+        <w:rPr>
+          <w:rFonts w:eastAsiaTheme="majorEastAsia"/>
+        </w:rPr>
+        <w:t>. IEEE Computer Society Press, 278–284.</w:t>
+      </w:r>
+    </w:p>
+    <w:p>
+      <w:pPr>
+        <w:ind w:left="737" w:hanging="737"/>
+        <w:rPr>
+          <w:rFonts w:eastAsiaTheme="majorEastAsia"/>
+        </w:rPr>
+      </w:pPr>
+      <w:r>
+        <w:rPr>
+          <w:rFonts w:eastAsiaTheme="majorEastAsia"/>
+        </w:rPr>
+        <w:t>L</w:t>
+      </w:r>
+      <w:r>
+        <w:rPr>
+          <w:rFonts w:eastAsiaTheme="majorEastAsia"/>
+        </w:rPr>
+        <w:t>eroy</w:t>
+      </w:r>
+      <w:r>
+        <w:rPr>
+          <w:rFonts w:eastAsiaTheme="majorEastAsia"/>
+        </w:rPr>
+        <w:t>, A. M</w:t>
+      </w:r>
+      <w:r>
+        <w:rPr>
+          <w:rFonts w:eastAsiaTheme="majorEastAsia"/>
+        </w:rPr>
+        <w:t>.,</w:t>
+      </w:r>
+      <w:r>
+        <w:rPr>
+          <w:rFonts w:eastAsiaTheme="majorEastAsia"/>
+        </w:rPr>
         <w:t xml:space="preserve"> </w:t>
       </w:r>
       <w:r>
         <w:rPr>
           <w:rFonts w:eastAsiaTheme="majorEastAsia"/>
         </w:rPr>
-        <w:t>S</w:t>
-      </w:r>
-      <w:r>
-        <w:rPr>
-          <w:rFonts w:eastAsiaTheme="majorEastAsia"/>
-        </w:rPr>
-        <w:t>pence</w:t>
-      </w:r>
-      <w:r>
-        <w:rPr>
-          <w:rFonts w:eastAsiaTheme="majorEastAsia"/>
-        </w:rPr>
-        <w:t>, C</w:t>
-      </w:r>
-      <w:r>
-        <w:rPr>
-          <w:rFonts w:eastAsiaTheme="majorEastAsia"/>
-        </w:rPr>
-        <w:t>. 2001. Detec</w:t>
-      </w:r>
-      <w:r>
-        <w:rPr>
-          <w:rFonts w:eastAsiaTheme="majorEastAsia"/>
-        </w:rPr>
-        <w:t xml:space="preserve">tion, synthesis and compression in mammographic image </w:t>
-      </w:r>
-      <w:r>
-        <w:rPr>
-          <w:rFonts w:eastAsiaTheme="majorEastAsia"/>
-        </w:rPr>
-        <w:t xml:space="preserve">analysis with a hierarchical image probability model. </w:t>
+        <w:t>R</w:t>
+      </w:r>
+      <w:r>
+        <w:rPr>
+          <w:rFonts w:eastAsiaTheme="majorEastAsia"/>
+        </w:rPr>
+        <w:t>ousseeuw</w:t>
+      </w:r>
+      <w:r>
+        <w:rPr>
+          <w:rFonts w:eastAsiaTheme="majorEastAsia"/>
+        </w:rPr>
+        <w:t>, P. J</w:t>
+      </w:r>
+      <w:r>
+        <w:rPr>
+          <w:rFonts w:eastAsiaTheme="majorEastAsia"/>
+        </w:rPr>
+        <w:t xml:space="preserve">. 1987. Robust Regression and Outlier Detection. </w:t>
+      </w:r>
+    </w:p>
+    <w:p>
+      <w:pPr>
+        <w:ind w:left="737" w:hanging="737"/>
+        <w:rPr>
+          <w:rFonts w:eastAsiaTheme="majorEastAsia"/>
+        </w:rPr>
+      </w:pPr>
+      <w:r>
+        <w:rPr>
+          <w:rFonts w:eastAsiaTheme="majorEastAsia"/>
+        </w:rPr>
+        <w:t>M</w:t>
+      </w:r>
+      <w:r>
+        <w:rPr>
+          <w:rFonts w:eastAsiaTheme="majorEastAsia"/>
+        </w:rPr>
+        <w:t>arkou</w:t>
+      </w:r>
+      <w:r>
+        <w:rPr>
+          <w:rFonts w:eastAsiaTheme="majorEastAsia"/>
+        </w:rPr>
+        <w:t>, M. S</w:t>
+      </w:r>
+      <w:r>
+        <w:rPr>
+          <w:rFonts w:eastAsiaTheme="majorEastAsia"/>
+        </w:rPr>
+        <w:t>ingh</w:t>
+      </w:r>
+      <w:r>
+        <w:rPr>
+          <w:rFonts w:eastAsiaTheme="majorEastAsia"/>
+        </w:rPr>
+        <w:t xml:space="preserve">, S. 2003a. Novelty detection: A review-part </w:t>
+      </w:r>
+      <w:r>
+        <w:rPr>
+          <w:rFonts w:eastAsiaTheme="majorEastAsia"/>
+        </w:rPr>
+        <w:t xml:space="preserve">1: Statistical approaches. </w:t>
       </w:r>
       <w:r>
         <w:rPr>
           <w:rFonts w:eastAsiaTheme="majorEastAsia"/>
           <w:i/>
         </w:rPr>
-        <w:t xml:space="preserve">In Proceedings of the IEEE Workshop on Mathematical Methods in Biomedical Image </w:t>
+        <w:t>Sig. Proc</w:t>
+      </w:r>
+      <w:r>
+        <w:rPr>
+          <w:rFonts w:eastAsiaTheme="majorEastAsia"/>
+        </w:rPr>
+        <w:t>. 83, 12, 2481–2497.</w:t>
+      </w:r>
+    </w:p>
+    <w:p>
+      <w:pPr>
+        <w:ind w:left="737" w:hanging="737"/>
+        <w:rPr>
+          <w:rFonts w:eastAsiaTheme="majorEastAsia"/>
+        </w:rPr>
+      </w:pPr>
+      <w:r>
+        <w:rPr>
+          <w:rFonts w:eastAsiaTheme="majorEastAsia"/>
+        </w:rPr>
+        <w:t>M</w:t>
+      </w:r>
+      <w:r>
+        <w:rPr>
+          <w:rFonts w:eastAsiaTheme="majorEastAsia"/>
+        </w:rPr>
+        <w:t>arkou</w:t>
+      </w:r>
+      <w:r>
+        <w:rPr>
+          <w:rFonts w:eastAsiaTheme="majorEastAsia"/>
+        </w:rPr>
+        <w:t>, M. S</w:t>
+      </w:r>
+      <w:r>
+        <w:rPr>
+          <w:rFonts w:eastAsiaTheme="majorEastAsia"/>
+        </w:rPr>
+        <w:t>ingh</w:t>
+      </w:r>
+      <w:r>
+        <w:rPr>
+          <w:rFonts w:eastAsiaTheme="majorEastAsia"/>
+        </w:rPr>
+        <w:t>, S. 2003b. Novelty detection: A review-part 2: N</w:t>
+      </w:r>
+      <w:r>
+        <w:rPr>
+          <w:rFonts w:eastAsiaTheme="majorEastAsia"/>
+        </w:rPr>
+        <w:t xml:space="preserve">eural network based approaches. </w:t>
       </w:r>
       <w:r>
         <w:rPr>
           <w:rFonts w:eastAsiaTheme="majorEastAsia"/>
           <w:i/>
         </w:rPr>
-        <w:t>Analysis. IEEE Computer Society</w:t>
-      </w:r>
-      <w:r>
-        <w:rPr>
-          <w:rFonts w:eastAsiaTheme="majorEastAsia"/>
-        </w:rPr>
-        <w:t>.</w:t>
+        <w:t>Sig. Proc</w:t>
+      </w:r>
+      <w:r>
+        <w:rPr>
+          <w:rFonts w:eastAsiaTheme="majorEastAsia"/>
+        </w:rPr>
+        <w:t>. 83, 12, 2499–2521.</w:t>
       </w:r>
     </w:p>
     <w:p>
@@ -35123,19 +35400,65 @@
         <w:rPr>
           <w:rFonts w:eastAsiaTheme="majorEastAsia"/>
         </w:rPr>
-        <w:t>F</w:t>
-      </w:r>
-      <w:r>
-        <w:rPr>
-          <w:rFonts w:eastAsiaTheme="majorEastAsia"/>
-        </w:rPr>
-        <w:t>ujimaki</w:t>
-      </w:r>
-      <w:r>
-        <w:rPr>
-          <w:rFonts w:eastAsiaTheme="majorEastAsia"/>
-        </w:rPr>
-        <w:t>, R.,</w:t>
+        <w:t>E</w:t>
+      </w:r>
+      <w:r>
+        <w:rPr>
+          <w:rFonts w:eastAsiaTheme="majorEastAsia"/>
+        </w:rPr>
+        <w:t>dgeworth</w:t>
+      </w:r>
+      <w:r>
+        <w:rPr>
+          <w:rFonts w:eastAsiaTheme="majorEastAsia"/>
+        </w:rPr>
+        <w:t xml:space="preserve">, F. Y. 1887. On discordant observations. </w:t>
+      </w:r>
+      <w:r>
+        <w:rPr>
+          <w:rFonts w:eastAsiaTheme="majorEastAsia"/>
+          <w:i/>
+        </w:rPr>
+        <w:t>Philosoph. Mag</w:t>
+      </w:r>
+      <w:r>
+        <w:rPr>
+          <w:rFonts w:eastAsiaTheme="majorEastAsia"/>
+        </w:rPr>
+        <w:t>. 23, 5, 364–375.</w:t>
+      </w:r>
+    </w:p>
+    <w:p>
+      <w:pPr>
+        <w:ind w:left="737" w:hanging="737"/>
+        <w:rPr>
+          <w:rFonts w:eastAsiaTheme="majorEastAsia"/>
+          <w:i/>
+        </w:rPr>
+      </w:pPr>
+      <w:r>
+        <w:rPr>
+          <w:rFonts w:eastAsiaTheme="majorEastAsia"/>
+        </w:rPr>
+        <w:t xml:space="preserve">Hochenbaum, J., </w:t>
+      </w:r>
+      <w:r>
+        <w:rPr>
+          <w:rFonts w:eastAsiaTheme="majorEastAsia"/>
+        </w:rPr>
+        <w:t>Kejariwal</w:t>
+      </w:r>
+      <w:r>
+        <w:rPr>
+          <w:rFonts w:eastAsiaTheme="majorEastAsia"/>
+        </w:rPr>
+        <w:t>,</w:t>
+      </w:r>
+      <w:r>
+        <w:rPr>
+          <w:rFonts w:eastAsiaTheme="majorEastAsia"/>
+        </w:rPr>
+        <w:t xml:space="preserve"> A., Vallis, O.</w:t>
       </w:r>
       <w:r>
         <w:rPr>
@@ -35146,460 +35469,51 @@
       <w:r>
         <w:rPr>
           <w:rFonts w:eastAsiaTheme="majorEastAsia"/>
-        </w:rPr>
-        <w:t>M</w:t>
-      </w:r>
-      <w:r>
-        <w:rPr>
-          <w:rFonts w:eastAsiaTheme="majorEastAsia"/>
-        </w:rPr>
-        <w:t>achida</w:t>
-      </w:r>
-      <w:r>
-        <w:rPr>
-          <w:rFonts w:eastAsiaTheme="majorEastAsia"/>
-        </w:rPr>
-        <w:t>, K</w:t>
-      </w:r>
-      <w:r>
-        <w:rPr>
-          <w:rFonts w:eastAsiaTheme="majorEastAsia"/>
-        </w:rPr>
-        <w:t>.,</w:t>
-      </w:r>
-      <w:r>
-        <w:rPr>
-          <w:rFonts w:eastAsiaTheme="majorEastAsia"/>
-        </w:rPr>
-        <w:t xml:space="preserve"> Y</w:t>
-      </w:r>
-      <w:r>
-        <w:rPr>
-          <w:rFonts w:eastAsiaTheme="majorEastAsia"/>
-        </w:rPr>
-        <w:t>airi</w:t>
-      </w:r>
-      <w:r>
-        <w:rPr>
-          <w:rFonts w:eastAsiaTheme="majorEastAsia"/>
-        </w:rPr>
-        <w:t>, T</w:t>
-      </w:r>
-      <w:r>
-        <w:rPr>
-          <w:rFonts w:eastAsiaTheme="majorEastAsia"/>
-        </w:rPr>
-        <w:t xml:space="preserve">. 2005. An approach to spacecraft </w:t>
-      </w:r>
-      <w:r>
-        <w:rPr>
-          <w:rFonts w:eastAsiaTheme="majorEastAsia"/>
-        </w:rPr>
-        <w:t xml:space="preserve">anomaly detection problem using </w:t>
-      </w:r>
-      <w:r>
-        <w:rPr>
-          <w:rFonts w:eastAsiaTheme="majorEastAsia"/>
-        </w:rPr>
-        <w:t xml:space="preserve">kernel feature space. </w:t>
-      </w:r>
-      <w:r>
-        <w:rPr>
-          <w:rFonts w:eastAsiaTheme="majorEastAsia"/>
           <w:i/>
         </w:rPr>
-        <w:t>In Proceedings of the 11th ACM SIGKDD International Conference on Knowledge Discovery in Data Mining</w:t>
-      </w:r>
-      <w:r>
-        <w:rPr>
-          <w:rFonts w:eastAsiaTheme="majorEastAsia"/>
-        </w:rPr>
-        <w:t>. ACM Press, 401–410.</w:t>
+        <w:t>Twitter Inc.</w:t>
       </w:r>
     </w:p>
     <w:p>
       <w:pPr>
         <w:ind w:left="737" w:hanging="737"/>
-        <w:rPr>
-          <w:rFonts w:eastAsiaTheme="majorEastAsia"/>
-        </w:rPr>
-      </w:pPr>
-      <w:r>
-        <w:rPr>
-          <w:rFonts w:eastAsiaTheme="majorEastAsia"/>
-        </w:rPr>
-        <w:t>Chen, K., Lu</w:t>
-      </w:r>
-      <w:r>
-        <w:rPr>
-          <w:rFonts w:eastAsiaTheme="majorEastAsia"/>
-        </w:rPr>
-        <w:t>, S.</w:t>
-      </w:r>
-      <w:r>
-        <w:rPr>
-          <w:rFonts w:eastAsiaTheme="majorEastAsia"/>
-        </w:rPr>
-        <w:t>, Teng, H.</w:t>
-      </w:r>
-      <w:r>
-        <w:rPr>
-          <w:rFonts w:eastAsiaTheme="majorEastAsia"/>
-        </w:rPr>
-        <w:t xml:space="preserve"> 1990. Adaptive real-time anomaly detect</w:t>
-      </w:r>
-      <w:r>
-        <w:rPr>
-          <w:rFonts w:eastAsiaTheme="majorEastAsia"/>
-        </w:rPr>
-        <w:t xml:space="preserve">ion using inductively generated </w:t>
-      </w:r>
-      <w:r>
-        <w:rPr>
-          <w:rFonts w:eastAsiaTheme="majorEastAsia"/>
-        </w:rPr>
-        <w:t xml:space="preserve">sequential patterns. </w:t>
+      </w:pPr>
+      <w:r>
+        <w:rPr>
+          <w:rFonts w:eastAsiaTheme="majorEastAsia"/>
+        </w:rPr>
+        <w:t>Aminikhanghahi</w:t>
+      </w:r>
+      <w:r>
+        <w:rPr>
+          <w:rFonts w:eastAsiaTheme="majorEastAsia"/>
+        </w:rPr>
+        <w:t>, S., Cook, J.</w:t>
+      </w:r>
+      <w:r>
+        <w:rPr>
+          <w:rFonts w:eastAsiaTheme="majorEastAsia"/>
+        </w:rPr>
+        <w:t xml:space="preserve"> D. 2007. </w:t>
+      </w:r>
+      <w:r>
+        <w:rPr>
+          <w:rFonts w:eastAsiaTheme="majorEastAsia"/>
+        </w:rPr>
+        <w:t>A Survey of Methods for Time Series Change Poin</w:t>
+      </w:r>
+      <w:r>
+        <w:rPr>
+          <w:rFonts w:eastAsiaTheme="majorEastAsia"/>
+        </w:rPr>
+        <w:t xml:space="preserve">t Detection. </w:t>
       </w:r>
       <w:r>
         <w:rPr>
           <w:rFonts w:eastAsiaTheme="majorEastAsia"/>
           <w:i/>
         </w:rPr>
-        <w:t>In Proceedings of the IEEE Computer Society Symposium on Research in Security and Privacy</w:t>
-      </w:r>
-      <w:r>
-        <w:rPr>
-          <w:rFonts w:eastAsiaTheme="majorEastAsia"/>
-        </w:rPr>
-        <w:t>. IEEE Computer Society Press, 278–284.</w:t>
-      </w:r>
-    </w:p>
-    <w:p>
-      <w:pPr>
-        <w:ind w:left="737" w:hanging="737"/>
-        <w:rPr>
-          <w:rFonts w:eastAsiaTheme="majorEastAsia"/>
-        </w:rPr>
-      </w:pPr>
-      <w:r>
-        <w:rPr>
-          <w:rFonts w:eastAsiaTheme="majorEastAsia"/>
-        </w:rPr>
-        <w:t>L</w:t>
-      </w:r>
-      <w:r>
-        <w:rPr>
-          <w:rFonts w:eastAsiaTheme="majorEastAsia"/>
-        </w:rPr>
-        <w:t>eroy</w:t>
-      </w:r>
-      <w:r>
-        <w:rPr>
-          <w:rFonts w:eastAsiaTheme="majorEastAsia"/>
-        </w:rPr>
-        <w:t>, A. M</w:t>
-      </w:r>
-      <w:r>
-        <w:rPr>
-          <w:rFonts w:eastAsiaTheme="majorEastAsia"/>
-        </w:rPr>
-        <w:t>.,</w:t>
-      </w:r>
-      <w:r>
-        <w:rPr>
-          <w:rFonts w:eastAsiaTheme="majorEastAsia"/>
-        </w:rPr>
-        <w:t xml:space="preserve"> </w:t>
-      </w:r>
-      <w:r>
-        <w:rPr>
-          <w:rFonts w:eastAsiaTheme="majorEastAsia"/>
-        </w:rPr>
-        <w:t>R</w:t>
-      </w:r>
-      <w:r>
-        <w:rPr>
-          <w:rFonts w:eastAsiaTheme="majorEastAsia"/>
-        </w:rPr>
-        <w:t>ousseeuw</w:t>
-      </w:r>
-      <w:r>
-        <w:rPr>
-          <w:rFonts w:eastAsiaTheme="majorEastAsia"/>
-        </w:rPr>
-        <w:t>, P. J</w:t>
-      </w:r>
-      <w:r>
-        <w:rPr>
-          <w:rFonts w:eastAsiaTheme="majorEastAsia"/>
-        </w:rPr>
-        <w:t xml:space="preserve">. 1987. Robust Regression and Outlier Detection. </w:t>
-      </w:r>
-    </w:p>
-    <w:p>
-      <w:pPr>
-        <w:ind w:left="737" w:hanging="737"/>
-        <w:rPr>
-          <w:rFonts w:eastAsiaTheme="majorEastAsia"/>
-        </w:rPr>
-      </w:pPr>
-      <w:r>
-        <w:rPr>
-          <w:rFonts w:eastAsiaTheme="majorEastAsia"/>
-        </w:rPr>
-        <w:t>M</w:t>
-      </w:r>
-      <w:r>
-        <w:rPr>
-          <w:rFonts w:eastAsiaTheme="majorEastAsia"/>
-        </w:rPr>
-        <w:t>arkou</w:t>
-      </w:r>
-      <w:r>
-        <w:rPr>
-          <w:rFonts w:eastAsiaTheme="majorEastAsia"/>
-        </w:rPr>
-        <w:t>, M. S</w:t>
-      </w:r>
-      <w:r>
-        <w:rPr>
-          <w:rFonts w:eastAsiaTheme="majorEastAsia"/>
-        </w:rPr>
-        <w:t>ingh</w:t>
-      </w:r>
-      <w:r>
-        <w:rPr>
-          <w:rFonts w:eastAsiaTheme="majorEastAsia"/>
-        </w:rPr>
-        <w:t xml:space="preserve">, S. 2003a. Novelty detection: A review-part </w:t>
-      </w:r>
-      <w:r>
-        <w:rPr>
-          <w:rFonts w:eastAsiaTheme="majorEastAsia"/>
-        </w:rPr>
-        <w:t xml:space="preserve">1: Statistical approaches. </w:t>
-      </w:r>
-      <w:r>
-        <w:rPr>
-          <w:rFonts w:eastAsiaTheme="majorEastAsia"/>
-          <w:i/>
-        </w:rPr>
-        <w:t>Sig. Proc</w:t>
-      </w:r>
-      <w:r>
-        <w:rPr>
-          <w:rFonts w:eastAsiaTheme="majorEastAsia"/>
-        </w:rPr>
-        <w:t>. 83, 12, 2481–2497.</w:t>
-      </w:r>
-    </w:p>
-    <w:p>
-      <w:pPr>
-        <w:ind w:left="737" w:hanging="737"/>
-        <w:rPr>
-          <w:rFonts w:eastAsiaTheme="majorEastAsia"/>
-        </w:rPr>
-      </w:pPr>
-      <w:r>
-        <w:rPr>
-          <w:rFonts w:eastAsiaTheme="majorEastAsia"/>
-        </w:rPr>
-        <w:t>M</w:t>
-      </w:r>
-      <w:r>
-        <w:rPr>
-          <w:rFonts w:eastAsiaTheme="majorEastAsia"/>
-        </w:rPr>
-        <w:t>arkou</w:t>
-      </w:r>
-      <w:r>
-        <w:rPr>
-          <w:rFonts w:eastAsiaTheme="majorEastAsia"/>
-        </w:rPr>
-        <w:t>, M. S</w:t>
-      </w:r>
-      <w:r>
-        <w:rPr>
-          <w:rFonts w:eastAsiaTheme="majorEastAsia"/>
-        </w:rPr>
-        <w:t>ingh</w:t>
-      </w:r>
-      <w:r>
-        <w:rPr>
-          <w:rFonts w:eastAsiaTheme="majorEastAsia"/>
-        </w:rPr>
-        <w:t>, S. 2003b. Novelty detection: A review-part 2: N</w:t>
-      </w:r>
-      <w:r>
-        <w:rPr>
-          <w:rFonts w:eastAsiaTheme="majorEastAsia"/>
-        </w:rPr>
-        <w:t xml:space="preserve">eural network based approaches. </w:t>
-      </w:r>
-      <w:r>
-        <w:rPr>
-          <w:rFonts w:eastAsiaTheme="majorEastAsia"/>
-          <w:i/>
-        </w:rPr>
-        <w:t>Sig. Proc</w:t>
-      </w:r>
-      <w:r>
-        <w:rPr>
-          <w:rFonts w:eastAsiaTheme="majorEastAsia"/>
-        </w:rPr>
-        <w:t>. 83, 12, 2499–2521.</w:t>
-      </w:r>
-    </w:p>
-    <w:p>
-      <w:pPr>
-        <w:ind w:left="737" w:hanging="737"/>
-        <w:rPr>
-          <w:rFonts w:eastAsiaTheme="majorEastAsia"/>
-        </w:rPr>
-      </w:pPr>
-      <w:r>
-        <w:rPr>
-          <w:rFonts w:eastAsiaTheme="majorEastAsia"/>
-        </w:rPr>
-        <w:t>E</w:t>
-      </w:r>
-      <w:r>
-        <w:rPr>
-          <w:rFonts w:eastAsiaTheme="majorEastAsia"/>
-        </w:rPr>
-        <w:t>dgeworth</w:t>
-      </w:r>
-      <w:r>
-        <w:rPr>
-          <w:rFonts w:eastAsiaTheme="majorEastAsia"/>
-        </w:rPr>
-        <w:t xml:space="preserve">, F. Y. 1887. On discordant observations. </w:t>
-      </w:r>
-      <w:proofErr w:type="spellStart"/>
-      <w:r>
-        <w:rPr>
-          <w:rFonts w:eastAsiaTheme="majorEastAsia"/>
-          <w:i/>
-        </w:rPr>
-        <w:t>Philosoph</w:t>
-      </w:r>
-      <w:proofErr w:type="spellEnd"/>
-      <w:r>
-        <w:rPr>
-          <w:rFonts w:eastAsiaTheme="majorEastAsia"/>
-          <w:i/>
-        </w:rPr>
-        <w:t>. Mag</w:t>
-      </w:r>
-      <w:r>
-        <w:rPr>
-          <w:rFonts w:eastAsiaTheme="majorEastAsia"/>
-        </w:rPr>
-        <w:t>. 23, 5, 364–375.</w:t>
-      </w:r>
-    </w:p>
-    <w:p>
-      <w:pPr>
-        <w:ind w:left="737" w:hanging="737"/>
-        <w:rPr>
-          <w:rFonts w:eastAsiaTheme="majorEastAsia"/>
-          <w:i/>
-        </w:rPr>
-      </w:pPr>
-      <w:r>
-        <w:rPr>
-          <w:rFonts w:eastAsiaTheme="majorEastAsia"/>
-        </w:rPr>
-        <w:t xml:space="preserve">Hochenbaum, J., </w:t>
-      </w:r>
-      <w:r>
-        <w:rPr>
-          <w:rFonts w:eastAsiaTheme="majorEastAsia"/>
-        </w:rPr>
-        <w:t>Kejariwal</w:t>
-      </w:r>
-      <w:r>
-        <w:rPr>
-          <w:rFonts w:eastAsiaTheme="majorEastAsia"/>
-        </w:rPr>
-        <w:t>,</w:t>
-      </w:r>
-      <w:r>
-        <w:rPr>
-          <w:rFonts w:eastAsiaTheme="majorEastAsia"/>
-        </w:rPr>
-        <w:t xml:space="preserve"> A., Vallis, O.</w:t>
-      </w:r>
-      <w:r>
-        <w:rPr>
-          <w:rFonts w:eastAsiaTheme="majorEastAsia"/>
-        </w:rPr>
-        <w:t xml:space="preserve"> </w:t>
-      </w:r>
-      <w:r>
-        <w:rPr>
-          <w:rFonts w:eastAsiaTheme="majorEastAsia"/>
-          <w:i/>
-        </w:rPr>
-        <w:t>Twitter Inc.</w:t>
-      </w:r>
-    </w:p>
-    <w:p>
-      <w:pPr>
-        <w:ind w:left="737" w:hanging="737"/>
-      </w:pPr>
-      <w:r>
-        <w:rPr>
-          <w:rFonts w:eastAsiaTheme="majorEastAsia"/>
-        </w:rPr>
-        <w:t>Aminikhanghahi</w:t>
-      </w:r>
-      <w:r>
-        <w:rPr>
-          <w:rFonts w:eastAsiaTheme="majorEastAsia"/>
-        </w:rPr>
-        <w:t>, S., Cook, J.</w:t>
-      </w:r>
-      <w:r>
-        <w:rPr>
-          <w:rFonts w:eastAsiaTheme="majorEastAsia"/>
-        </w:rPr>
-        <w:t xml:space="preserve"> D. 2007. </w:t>
-      </w:r>
-      <w:r>
-        <w:rPr>
-          <w:rFonts w:eastAsiaTheme="majorEastAsia"/>
-        </w:rPr>
-        <w:t>A Survey of Methods for Time Series Change Poin</w:t>
-      </w:r>
-      <w:r>
-        <w:rPr>
-          <w:rFonts w:eastAsiaTheme="majorEastAsia"/>
-        </w:rPr>
-        <w:t xml:space="preserve">t Detection. </w:t>
-      </w:r>
-      <w:r>
-        <w:rPr>
-          <w:rFonts w:eastAsiaTheme="majorEastAsia"/>
-          <w:i/>
-        </w:rPr>
-        <w:t xml:space="preserve">Knowl </w:t>
-      </w:r>
-      <w:proofErr w:type="spellStart"/>
-      <w:r>
-        <w:rPr>
-          <w:rFonts w:eastAsiaTheme="majorEastAsia"/>
-          <w:i/>
-        </w:rPr>
-        <w:t>Inf</w:t>
-      </w:r>
-      <w:proofErr w:type="spellEnd"/>
-      <w:r>
-        <w:rPr>
-          <w:rFonts w:eastAsiaTheme="majorEastAsia"/>
-          <w:i/>
-        </w:rPr>
-        <w:t xml:space="preserve"> Syst</w:t>
+        <w:t>Knowl Inf Syst</w:t>
       </w:r>
       <w:r>
         <w:rPr>
@@ -35687,15 +35601,7 @@
         <w:t xml:space="preserve"> 2015. </w:t>
       </w:r>
       <w:r>
-        <w:t xml:space="preserve">A novel approach for automatic acoustic novelty detection using a denoising autoencoder with bidirectional </w:t>
-      </w:r>
-      <w:proofErr w:type="spellStart"/>
-      <w:r>
-        <w:t>lstm</w:t>
-      </w:r>
-      <w:proofErr w:type="spellEnd"/>
-      <w:r>
-        <w:t xml:space="preserve"> neural networks.</w:t>
+        <w:t>A novel approach for automatic acoustic novelty detection using a denoising autoencoder with bidirectional lstm neural networks.</w:t>
       </w:r>
       <w:r>
         <w:t xml:space="preserve"> </w:t>
@@ -35792,30 +35698,333 @@
         <w:rPr>
           <w:i/>
         </w:rPr>
-        <w:t xml:space="preserve">J. </w:t>
-      </w:r>
-      <w:proofErr w:type="spellStart"/>
+        <w:t>J. Netw. Comput. Appl</w:t>
+      </w:r>
       <w:r>
         <w:rPr>
           <w:i/>
         </w:rPr>
-        <w:t>Netw</w:t>
-      </w:r>
-      <w:proofErr w:type="spellEnd"/>
-      <w:r>
-        <w:rPr>
+        <w:t xml:space="preserve">. </w:t>
+      </w:r>
+      <w:r>
+        <w:t>19-31.</w:t>
+      </w:r>
+    </w:p>
+    <w:p>
+      <w:pPr>
+        <w:ind w:left="737" w:hanging="737"/>
+        <w:rPr>
+          <w:rFonts w:eastAsiaTheme="majorEastAsia"/>
+        </w:rPr>
+      </w:pPr>
+      <w:r>
+        <w:rPr>
+          <w:rFonts w:eastAsiaTheme="majorEastAsia"/>
+        </w:rPr>
+        <w:t>Bontemps</w:t>
+      </w:r>
+      <w:r>
+        <w:rPr>
+          <w:rFonts w:eastAsiaTheme="majorEastAsia"/>
+        </w:rPr>
+        <w:t>,</w:t>
+      </w:r>
+      <w:r>
+        <w:rPr>
+          <w:rFonts w:eastAsiaTheme="majorEastAsia"/>
+        </w:rPr>
+        <w:t xml:space="preserve"> L., Cao</w:t>
+      </w:r>
+      <w:r>
+        <w:rPr>
+          <w:rFonts w:eastAsiaTheme="majorEastAsia"/>
+        </w:rPr>
+        <w:t>,</w:t>
+      </w:r>
+      <w:r>
+        <w:rPr>
+          <w:rFonts w:eastAsiaTheme="majorEastAsia"/>
+        </w:rPr>
+        <w:t xml:space="preserve"> </w:t>
+      </w:r>
+      <w:r>
+        <w:rPr>
+          <w:rFonts w:eastAsiaTheme="majorEastAsia"/>
+        </w:rPr>
+        <w:t>V.L.</w:t>
+      </w:r>
+      <w:r>
+        <w:rPr>
+          <w:rFonts w:eastAsiaTheme="majorEastAsia"/>
+        </w:rPr>
+        <w:t>, Le-Khac</w:t>
+      </w:r>
+      <w:r>
+        <w:rPr>
+          <w:rFonts w:eastAsiaTheme="majorEastAsia"/>
+        </w:rPr>
+        <w:t>,</w:t>
+      </w:r>
+      <w:r>
+        <w:rPr>
+          <w:rFonts w:eastAsiaTheme="majorEastAsia"/>
+        </w:rPr>
+        <w:t xml:space="preserve"> NA.</w:t>
+      </w:r>
+      <w:r>
+        <w:rPr>
+          <w:rFonts w:eastAsiaTheme="majorEastAsia"/>
+        </w:rPr>
+        <w:t xml:space="preserve">, </w:t>
+      </w:r>
+      <w:r>
+        <w:rPr>
+          <w:rFonts w:eastAsiaTheme="majorEastAsia"/>
+        </w:rPr>
+        <w:t>McDermott</w:t>
+      </w:r>
+      <w:r>
+        <w:rPr>
+          <w:rFonts w:eastAsiaTheme="majorEastAsia"/>
+        </w:rPr>
+        <w:t>,</w:t>
+      </w:r>
+      <w:r>
+        <w:rPr>
+          <w:rFonts w:eastAsiaTheme="majorEastAsia"/>
+        </w:rPr>
+        <w:t xml:space="preserve"> J.</w:t>
+      </w:r>
+      <w:r>
+        <w:rPr>
+          <w:rFonts w:eastAsiaTheme="majorEastAsia"/>
+        </w:rPr>
+        <w:t xml:space="preserve"> 2016 Collective Anomaly Detection Based on Long Short-Term Memory Recurrent Neural Networks. </w:t>
+      </w:r>
+      <w:r>
+        <w:rPr>
+          <w:rFonts w:eastAsiaTheme="majorEastAsia"/>
           <w:i/>
         </w:rPr>
-        <w:t>. Comput. Appl</w:t>
-      </w:r>
-      <w:r>
-        <w:rPr>
+        <w:t>Future Data and Security Engineering. FDSE 2016. Lecture Notes in Computer Science, vol 10018</w:t>
+      </w:r>
+      <w:r>
+        <w:rPr>
+          <w:rFonts w:eastAsiaTheme="majorEastAsia"/>
+        </w:rPr>
+        <w:t>.</w:t>
+      </w:r>
+      <w:r>
+        <w:rPr>
+          <w:rFonts w:eastAsiaTheme="majorEastAsia"/>
+        </w:rPr>
+        <w:t xml:space="preserve"> </w:t>
+      </w:r>
+      <w:r>
+        <w:rPr>
+          <w:rFonts w:eastAsiaTheme="majorEastAsia"/>
+        </w:rPr>
+        <w:t>141-152</w:t>
+      </w:r>
+      <w:r>
+        <w:rPr>
+          <w:rFonts w:eastAsiaTheme="majorEastAsia"/>
+        </w:rPr>
+        <w:t>.</w:t>
+      </w:r>
+    </w:p>
+    <w:p>
+      <w:pPr>
+        <w:ind w:left="737" w:hanging="737"/>
+        <w:rPr>
+          <w:rFonts w:eastAsiaTheme="majorEastAsia"/>
+        </w:rPr>
+      </w:pPr>
+      <w:r>
+        <w:rPr>
+          <w:rFonts w:eastAsiaTheme="majorEastAsia"/>
+        </w:rPr>
+        <w:t>Akouemo</w:t>
+      </w:r>
+      <w:r>
+        <w:rPr>
+          <w:rFonts w:eastAsiaTheme="majorEastAsia"/>
+        </w:rPr>
+        <w:t xml:space="preserve">, </w:t>
+      </w:r>
+      <w:r>
+        <w:rPr>
+          <w:rFonts w:eastAsiaTheme="majorEastAsia"/>
+        </w:rPr>
+        <w:t>H.N., Povinelli</w:t>
+      </w:r>
+      <w:r>
+        <w:rPr>
+          <w:rFonts w:eastAsiaTheme="majorEastAsia"/>
+        </w:rPr>
+        <w:t xml:space="preserve">, </w:t>
+      </w:r>
+      <w:r>
+        <w:rPr>
+          <w:rFonts w:eastAsiaTheme="majorEastAsia"/>
+        </w:rPr>
+        <w:t>R.J.</w:t>
+      </w:r>
+      <w:r>
+        <w:rPr>
+          <w:rFonts w:eastAsiaTheme="majorEastAsia"/>
+        </w:rPr>
+        <w:t xml:space="preserve"> 2015. </w:t>
+      </w:r>
+      <w:r>
+        <w:rPr>
+          <w:rFonts w:eastAsiaTheme="majorEastAsia"/>
+        </w:rPr>
+        <w:t>Probabilistic anomaly detection in natural gas time series data</w:t>
+      </w:r>
+      <w:r>
+        <w:rPr>
+          <w:rFonts w:eastAsiaTheme="majorEastAsia"/>
+        </w:rPr>
+        <w:t xml:space="preserve">. </w:t>
+      </w:r>
+      <w:r>
+        <w:rPr>
+          <w:rFonts w:eastAsiaTheme="majorEastAsia"/>
           <w:i/>
         </w:rPr>
+        <w:t>Int. J. Forecast</w:t>
+      </w:r>
+      <w:r>
+        <w:rPr>
+          <w:rFonts w:eastAsiaTheme="majorEastAsia"/>
+          <w:i/>
+        </w:rPr>
+        <w:t>.</w:t>
+      </w:r>
+      <w:r>
+        <w:rPr>
+          <w:rFonts w:eastAsiaTheme="majorEastAsia"/>
+        </w:rPr>
+        <w:t xml:space="preserve"> </w:t>
+      </w:r>
+      <w:r>
+        <w:rPr>
+          <w:rFonts w:eastAsiaTheme="majorEastAsia"/>
+        </w:rPr>
+        <w:t>948-956</w:t>
+      </w:r>
+      <w:r>
+        <w:rPr>
+          <w:rFonts w:eastAsiaTheme="majorEastAsia"/>
+        </w:rPr>
+        <w:t>.</w:t>
+      </w:r>
+    </w:p>
+    <w:p>
+      <w:pPr>
+        <w:ind w:left="737" w:hanging="737"/>
+        <w:rPr>
+          <w:rFonts w:eastAsiaTheme="majorEastAsia"/>
+        </w:rPr>
+      </w:pPr>
+      <w:r>
+        <w:rPr>
+          <w:rFonts w:eastAsiaTheme="majorEastAsia"/>
+        </w:rPr>
+        <w:t>Bianco</w:t>
+      </w:r>
+      <w:r>
+        <w:rPr>
+          <w:rFonts w:eastAsiaTheme="majorEastAsia"/>
+        </w:rPr>
+        <w:t>,</w:t>
+      </w:r>
+      <w:r>
+        <w:rPr>
+          <w:rFonts w:eastAsiaTheme="majorEastAsia"/>
+        </w:rPr>
+        <w:t xml:space="preserve"> A.M., García B</w:t>
+      </w:r>
+      <w:r>
+        <w:rPr>
+          <w:rFonts w:eastAsiaTheme="majorEastAsia"/>
+        </w:rPr>
+        <w:t>.</w:t>
+      </w:r>
+      <w:r>
+        <w:rPr>
+          <w:rFonts w:eastAsiaTheme="majorEastAsia"/>
+        </w:rPr>
+        <w:t xml:space="preserve"> M., Martínez,</w:t>
+      </w:r>
+      <w:r>
+        <w:rPr>
+          <w:rFonts w:eastAsiaTheme="majorEastAsia"/>
+        </w:rPr>
+        <w:t xml:space="preserve"> E.J.,</w:t>
+      </w:r>
+      <w:r>
+        <w:rPr>
+          <w:rFonts w:eastAsiaTheme="majorEastAsia"/>
+        </w:rPr>
+        <w:t xml:space="preserve"> Yohai</w:t>
+      </w:r>
+      <w:r>
+        <w:rPr>
+          <w:rFonts w:eastAsiaTheme="majorEastAsia"/>
+        </w:rPr>
+        <w:t xml:space="preserve">, </w:t>
+      </w:r>
+      <w:r>
+        <w:rPr>
+          <w:rFonts w:eastAsiaTheme="majorEastAsia"/>
+        </w:rPr>
+        <w:t>V.J.</w:t>
+      </w:r>
+      <w:r>
+        <w:rPr>
+          <w:rFonts w:eastAsiaTheme="majorEastAsia"/>
+        </w:rPr>
+        <w:t xml:space="preserve"> 2001. </w:t>
+      </w:r>
+      <w:r>
+        <w:rPr>
+          <w:rFonts w:eastAsiaTheme="majorEastAsia"/>
+        </w:rPr>
+        <w:t>Outlier detection in regression models with ARIMA errors using robust estimates</w:t>
+      </w:r>
+      <w:r>
+        <w:rPr>
+          <w:rFonts w:eastAsiaTheme="majorEastAsia"/>
+        </w:rPr>
         <w:t xml:space="preserve">. </w:t>
       </w:r>
       <w:r>
-        <w:t>19-31.</w:t>
+        <w:rPr>
+          <w:rFonts w:eastAsiaTheme="majorEastAsia"/>
+          <w:i/>
+        </w:rPr>
+        <w:t>J. Forecast.</w:t>
+      </w:r>
+      <w:r>
+        <w:rPr>
+          <w:rFonts w:eastAsiaTheme="majorEastAsia"/>
+          <w:i/>
+        </w:rPr>
+        <w:t xml:space="preserve"> </w:t>
+      </w:r>
+      <w:r>
+        <w:rPr>
+          <w:rFonts w:eastAsiaTheme="majorEastAsia"/>
+        </w:rPr>
+        <w:t>565-579</w:t>
+      </w:r>
+      <w:r>
+        <w:rPr>
+          <w:rFonts w:eastAsiaTheme="majorEastAsia"/>
+        </w:rPr>
+        <w:t>.</w:t>
       </w:r>
     </w:p>
     <w:p>
@@ -35829,407 +36038,63 @@
         <w:rPr>
           <w:rFonts w:eastAsiaTheme="majorEastAsia"/>
         </w:rPr>
-        <w:t>Bontemps</w:t>
-      </w:r>
-      <w:r>
-        <w:rPr>
-          <w:rFonts w:eastAsiaTheme="majorEastAsia"/>
-        </w:rPr>
-        <w:t>,</w:t>
-      </w:r>
-      <w:r>
-        <w:rPr>
-          <w:rFonts w:eastAsiaTheme="majorEastAsia"/>
-        </w:rPr>
-        <w:t xml:space="preserve"> L., Cao</w:t>
-      </w:r>
-      <w:r>
-        <w:rPr>
-          <w:rFonts w:eastAsiaTheme="majorEastAsia"/>
-        </w:rPr>
-        <w:t>,</w:t>
-      </w:r>
-      <w:r>
-        <w:rPr>
-          <w:rFonts w:eastAsiaTheme="majorEastAsia"/>
-        </w:rPr>
-        <w:t xml:space="preserve"> </w:t>
-      </w:r>
-      <w:r>
-        <w:rPr>
-          <w:rFonts w:eastAsiaTheme="majorEastAsia"/>
-        </w:rPr>
-        <w:t>V.L.</w:t>
-      </w:r>
-      <w:r>
-        <w:rPr>
-          <w:rFonts w:eastAsiaTheme="majorEastAsia"/>
-        </w:rPr>
-        <w:t>, Le-Khac</w:t>
-      </w:r>
-      <w:r>
-        <w:rPr>
-          <w:rFonts w:eastAsiaTheme="majorEastAsia"/>
-        </w:rPr>
-        <w:t>,</w:t>
-      </w:r>
-      <w:r>
-        <w:rPr>
-          <w:rFonts w:eastAsiaTheme="majorEastAsia"/>
-        </w:rPr>
-        <w:t xml:space="preserve"> NA.</w:t>
-      </w:r>
-      <w:r>
-        <w:rPr>
-          <w:rFonts w:eastAsiaTheme="majorEastAsia"/>
-        </w:rPr>
-        <w:t xml:space="preserve">, </w:t>
-      </w:r>
-      <w:r>
-        <w:rPr>
-          <w:rFonts w:eastAsiaTheme="majorEastAsia"/>
-        </w:rPr>
-        <w:t>McDermott</w:t>
-      </w:r>
-      <w:r>
-        <w:rPr>
-          <w:rFonts w:eastAsiaTheme="majorEastAsia"/>
-        </w:rPr>
-        <w:t>,</w:t>
-      </w:r>
-      <w:r>
-        <w:rPr>
-          <w:rFonts w:eastAsiaTheme="majorEastAsia"/>
-        </w:rPr>
-        <w:t xml:space="preserve"> J.</w:t>
-      </w:r>
-      <w:r>
-        <w:rPr>
-          <w:rFonts w:eastAsiaTheme="majorEastAsia"/>
-        </w:rPr>
-        <w:t xml:space="preserve"> 2016 Collective Anomaly Detection Based on Long Short-Term Memory Recurrent Neural Networks. </w:t>
+        <w:t xml:space="preserve">Hyndman, R.J., </w:t>
+      </w:r>
+      <w:r>
+        <w:rPr>
+          <w:rFonts w:eastAsiaTheme="majorEastAsia"/>
+        </w:rPr>
+        <w:t>Khandakar</w:t>
+      </w:r>
+      <w:r>
+        <w:rPr>
+          <w:rFonts w:eastAsiaTheme="majorEastAsia"/>
+        </w:rPr>
+        <w:t xml:space="preserve">, Y. 2008. </w:t>
+      </w:r>
+      <w:r>
+        <w:rPr>
+          <w:rFonts w:eastAsiaTheme="majorEastAsia"/>
+        </w:rPr>
+        <w:t>Automatic time series for</w:t>
+      </w:r>
+      <w:r>
+        <w:rPr>
+          <w:rFonts w:eastAsiaTheme="majorEastAsia"/>
+        </w:rPr>
+        <w:t>ecasting</w:t>
+      </w:r>
+      <w:r>
+        <w:rPr>
+          <w:rFonts w:eastAsiaTheme="majorEastAsia"/>
+        </w:rPr>
+        <w:t>: the forecast package for R Au</w:t>
+      </w:r>
+      <w:r>
+        <w:rPr>
+          <w:rFonts w:eastAsiaTheme="majorEastAsia"/>
+        </w:rPr>
+        <w:t>tomatic time series forecasting</w:t>
+      </w:r>
+      <w:r>
+        <w:rPr>
+          <w:rFonts w:eastAsiaTheme="majorEastAsia"/>
+        </w:rPr>
+        <w:t>: the forecast package for R</w:t>
+      </w:r>
+      <w:r>
+        <w:rPr>
+          <w:rFonts w:eastAsiaTheme="majorEastAsia"/>
+        </w:rPr>
+        <w:t xml:space="preserve">. </w:t>
       </w:r>
       <w:r>
         <w:rPr>
           <w:rFonts w:eastAsiaTheme="majorEastAsia"/>
           <w:i/>
         </w:rPr>
-        <w:t xml:space="preserve">Future Data and Security Engineering. FDSE 2016. Lecture Notes in Computer Science, </w:t>
-      </w:r>
-      <w:proofErr w:type="spellStart"/>
-      <w:r>
-        <w:rPr>
-          <w:rFonts w:eastAsiaTheme="majorEastAsia"/>
-          <w:i/>
-        </w:rPr>
-        <w:t>vol</w:t>
-      </w:r>
-      <w:proofErr w:type="spellEnd"/>
-      <w:r>
-        <w:rPr>
-          <w:rFonts w:eastAsiaTheme="majorEastAsia"/>
-          <w:i/>
-        </w:rPr>
-        <w:t xml:space="preserve"> 10018</w:t>
-      </w:r>
-      <w:r>
-        <w:rPr>
-          <w:rFonts w:eastAsiaTheme="majorEastAsia"/>
-        </w:rPr>
-        <w:t>.</w:t>
-      </w:r>
-      <w:r>
-        <w:rPr>
-          <w:rFonts w:eastAsiaTheme="majorEastAsia"/>
-        </w:rPr>
-        <w:t xml:space="preserve"> </w:t>
-      </w:r>
-      <w:r>
-        <w:rPr>
-          <w:rFonts w:eastAsiaTheme="majorEastAsia"/>
-        </w:rPr>
-        <w:t>141-152</w:t>
-      </w:r>
-      <w:r>
-        <w:rPr>
-          <w:rFonts w:eastAsiaTheme="majorEastAsia"/>
-        </w:rPr>
-        <w:t>.</w:t>
-      </w:r>
-      <w:bookmarkStart w:id="105" w:name="_GoBack"/>
-      <w:bookmarkEnd w:id="105"/>
-    </w:p>
-    <w:p>
-      <w:pPr>
-        <w:ind w:left="737" w:hanging="737"/>
-        <w:rPr>
-          <w:rFonts w:eastAsiaTheme="majorEastAsia"/>
-        </w:rPr>
-      </w:pPr>
-      <w:r>
-        <w:rPr>
-          <w:rFonts w:eastAsiaTheme="majorEastAsia"/>
-        </w:rPr>
-        <w:t>Akouemo</w:t>
-      </w:r>
-      <w:r>
-        <w:rPr>
-          <w:rFonts w:eastAsiaTheme="majorEastAsia"/>
-        </w:rPr>
-        <w:t xml:space="preserve">, </w:t>
-      </w:r>
-      <w:r>
-        <w:rPr>
-          <w:rFonts w:eastAsiaTheme="majorEastAsia"/>
-        </w:rPr>
-        <w:t>H.N., Povinelli</w:t>
-      </w:r>
-      <w:r>
-        <w:rPr>
-          <w:rFonts w:eastAsiaTheme="majorEastAsia"/>
-        </w:rPr>
-        <w:t xml:space="preserve">, </w:t>
-      </w:r>
-      <w:r>
-        <w:rPr>
-          <w:rFonts w:eastAsiaTheme="majorEastAsia"/>
-        </w:rPr>
-        <w:t>R.J.</w:t>
-      </w:r>
-      <w:r>
-        <w:rPr>
-          <w:rFonts w:eastAsiaTheme="majorEastAsia"/>
-        </w:rPr>
-        <w:t xml:space="preserve"> 2015. </w:t>
-      </w:r>
-      <w:r>
-        <w:rPr>
-          <w:rFonts w:eastAsiaTheme="majorEastAsia"/>
-        </w:rPr>
-        <w:t>Probabilistic anomaly detection in natural gas time series data</w:t>
-      </w:r>
-      <w:r>
-        <w:rPr>
-          <w:rFonts w:eastAsiaTheme="majorEastAsia"/>
-        </w:rPr>
-        <w:t xml:space="preserve">. </w:t>
-      </w:r>
-      <w:r>
-        <w:rPr>
-          <w:rFonts w:eastAsiaTheme="majorEastAsia"/>
-          <w:i/>
-        </w:rPr>
-        <w:t>Int. J. Forecast</w:t>
-      </w:r>
-      <w:r>
-        <w:rPr>
-          <w:rFonts w:eastAsiaTheme="majorEastAsia"/>
-          <w:i/>
-        </w:rPr>
-        <w:t>.</w:t>
-      </w:r>
-      <w:r>
-        <w:rPr>
-          <w:rFonts w:eastAsiaTheme="majorEastAsia"/>
-        </w:rPr>
-        <w:t xml:space="preserve"> </w:t>
-      </w:r>
-      <w:r>
-        <w:rPr>
-          <w:rFonts w:eastAsiaTheme="majorEastAsia"/>
-        </w:rPr>
-        <w:t>948-956</w:t>
-      </w:r>
-      <w:r>
-        <w:rPr>
-          <w:rFonts w:eastAsiaTheme="majorEastAsia"/>
-        </w:rPr>
-        <w:t>.</w:t>
-      </w:r>
-    </w:p>
-    <w:p>
-      <w:pPr>
-        <w:ind w:left="737" w:hanging="737"/>
-        <w:rPr>
-          <w:rFonts w:eastAsiaTheme="majorEastAsia"/>
-        </w:rPr>
-      </w:pPr>
-      <w:r>
-        <w:rPr>
-          <w:rFonts w:eastAsiaTheme="majorEastAsia"/>
-        </w:rPr>
-        <w:t>Bianco</w:t>
-      </w:r>
-      <w:r>
-        <w:rPr>
-          <w:rFonts w:eastAsiaTheme="majorEastAsia"/>
-        </w:rPr>
-        <w:t>,</w:t>
-      </w:r>
-      <w:r>
-        <w:rPr>
-          <w:rFonts w:eastAsiaTheme="majorEastAsia"/>
-        </w:rPr>
-        <w:t xml:space="preserve"> A.M., García B</w:t>
-      </w:r>
-      <w:r>
-        <w:rPr>
-          <w:rFonts w:eastAsiaTheme="majorEastAsia"/>
-        </w:rPr>
-        <w:t>.</w:t>
-      </w:r>
-      <w:r>
-        <w:rPr>
-          <w:rFonts w:eastAsiaTheme="majorEastAsia"/>
-        </w:rPr>
-        <w:t xml:space="preserve"> M., Martínez,</w:t>
-      </w:r>
-      <w:r>
-        <w:rPr>
-          <w:rFonts w:eastAsiaTheme="majorEastAsia"/>
-        </w:rPr>
-        <w:t xml:space="preserve"> E.J.,</w:t>
-      </w:r>
-      <w:r>
-        <w:rPr>
-          <w:rFonts w:eastAsiaTheme="majorEastAsia"/>
-        </w:rPr>
-        <w:t xml:space="preserve"> Yohai</w:t>
-      </w:r>
-      <w:r>
-        <w:rPr>
-          <w:rFonts w:eastAsiaTheme="majorEastAsia"/>
-        </w:rPr>
-        <w:t xml:space="preserve">, </w:t>
-      </w:r>
-      <w:r>
-        <w:rPr>
-          <w:rFonts w:eastAsiaTheme="majorEastAsia"/>
-        </w:rPr>
-        <w:t>V.J.</w:t>
-      </w:r>
-      <w:r>
-        <w:rPr>
-          <w:rFonts w:eastAsiaTheme="majorEastAsia"/>
-        </w:rPr>
-        <w:t xml:space="preserve"> 2001. </w:t>
-      </w:r>
-      <w:r>
-        <w:rPr>
-          <w:rFonts w:eastAsiaTheme="majorEastAsia"/>
-        </w:rPr>
-        <w:t>Outlier detection in regression models with ARIMA errors using robust estimates</w:t>
-      </w:r>
-      <w:r>
-        <w:rPr>
-          <w:rFonts w:eastAsiaTheme="majorEastAsia"/>
-        </w:rPr>
-        <w:t xml:space="preserve">. </w:t>
-      </w:r>
-      <w:r>
-        <w:rPr>
-          <w:rFonts w:eastAsiaTheme="majorEastAsia"/>
-          <w:i/>
-        </w:rPr>
-        <w:t>J. Forecast.</w:t>
-      </w:r>
-      <w:r>
-        <w:rPr>
-          <w:rFonts w:eastAsiaTheme="majorEastAsia"/>
-          <w:i/>
-        </w:rPr>
-        <w:t xml:space="preserve"> </w:t>
-      </w:r>
-      <w:r>
-        <w:rPr>
-          <w:rFonts w:eastAsiaTheme="majorEastAsia"/>
-        </w:rPr>
-        <w:t>565-579</w:t>
-      </w:r>
-      <w:r>
-        <w:rPr>
-          <w:rFonts w:eastAsiaTheme="majorEastAsia"/>
-        </w:rPr>
-        <w:t>.</w:t>
-      </w:r>
-    </w:p>
-    <w:p>
-      <w:pPr>
-        <w:ind w:left="737" w:hanging="737"/>
-        <w:rPr>
-          <w:rFonts w:eastAsiaTheme="majorEastAsia"/>
-        </w:rPr>
-      </w:pPr>
-      <w:r>
-        <w:rPr>
-          <w:rFonts w:eastAsiaTheme="majorEastAsia"/>
-        </w:rPr>
-        <w:t xml:space="preserve">Hyndman, R.J., </w:t>
-      </w:r>
-      <w:r>
-        <w:rPr>
-          <w:rFonts w:eastAsiaTheme="majorEastAsia"/>
-        </w:rPr>
-        <w:t>Khandakar</w:t>
-      </w:r>
-      <w:r>
-        <w:rPr>
-          <w:rFonts w:eastAsiaTheme="majorEastAsia"/>
-        </w:rPr>
-        <w:t xml:space="preserve">, Y. 2008. </w:t>
-      </w:r>
-      <w:r>
-        <w:rPr>
-          <w:rFonts w:eastAsiaTheme="majorEastAsia"/>
-        </w:rPr>
-        <w:t>Automatic time series for</w:t>
-      </w:r>
-      <w:r>
-        <w:rPr>
-          <w:rFonts w:eastAsiaTheme="majorEastAsia"/>
-        </w:rPr>
-        <w:t>ecasting</w:t>
-      </w:r>
-      <w:r>
-        <w:rPr>
-          <w:rFonts w:eastAsiaTheme="majorEastAsia"/>
-        </w:rPr>
-        <w:t>: the forecast package for R Au</w:t>
-      </w:r>
-      <w:r>
-        <w:rPr>
-          <w:rFonts w:eastAsiaTheme="majorEastAsia"/>
-        </w:rPr>
-        <w:t>tomatic time series forecasting</w:t>
-      </w:r>
-      <w:r>
-        <w:rPr>
-          <w:rFonts w:eastAsiaTheme="majorEastAsia"/>
-        </w:rPr>
-        <w:t>: the forecast package for R</w:t>
-      </w:r>
-      <w:r>
-        <w:rPr>
-          <w:rFonts w:eastAsiaTheme="majorEastAsia"/>
-        </w:rPr>
-        <w:t xml:space="preserve">. </w:t>
-      </w:r>
-      <w:r>
-        <w:rPr>
-          <w:rFonts w:eastAsiaTheme="majorEastAsia"/>
-          <w:i/>
-        </w:rPr>
-        <w:t xml:space="preserve">J. Stat. </w:t>
-      </w:r>
-      <w:proofErr w:type="spellStart"/>
-      <w:r>
-        <w:rPr>
-          <w:rFonts w:eastAsiaTheme="majorEastAsia"/>
-          <w:i/>
-        </w:rPr>
-        <w:t>Softw</w:t>
-      </w:r>
-      <w:proofErr w:type="spellEnd"/>
+        <w:t>J. Stat. Softw</w:t>
+      </w:r>
       <w:r>
         <w:rPr>
           <w:rFonts w:eastAsiaTheme="majorEastAsia"/>
@@ -36601,6 +36466,181 @@
         <w:rPr>
           <w:rFonts w:eastAsiaTheme="majorEastAsia"/>
         </w:rPr>
+        <w:t xml:space="preserve">Hyndman, R.J., Wang, E., Laptev, N. 2015. Large-Scale Unusual Time Series Detection. </w:t>
+      </w:r>
+      <w:r>
+        <w:rPr>
+          <w:rFonts w:eastAsiaTheme="majorEastAsia"/>
+          <w:i/>
+        </w:rPr>
+        <w:t>15</w:t>
+      </w:r>
+      <w:r>
+        <w:rPr>
+          <w:rFonts w:eastAsiaTheme="majorEastAsia"/>
+          <w:i/>
+          <w:vertAlign w:val="superscript"/>
+        </w:rPr>
+        <w:t>th</w:t>
+      </w:r>
+      <w:r>
+        <w:rPr>
+          <w:rFonts w:eastAsiaTheme="majorEastAsia"/>
+          <w:i/>
+        </w:rPr>
+        <w:t xml:space="preserve"> International Conference on Data Mining Workshops. </w:t>
+      </w:r>
+      <w:r>
+        <w:rPr>
+          <w:rFonts w:eastAsiaTheme="majorEastAsia"/>
+        </w:rPr>
+        <w:t>1616–1619.</w:t>
+      </w:r>
+    </w:p>
+    <w:p>
+      <w:pPr>
+        <w:ind w:left="567" w:hanging="567"/>
+        <w:rPr>
+          <w:rFonts w:eastAsiaTheme="majorEastAsia"/>
+        </w:rPr>
+      </w:pPr>
+      <w:r>
+        <w:rPr>
+          <w:rFonts w:eastAsiaTheme="majorEastAsia"/>
+        </w:rPr>
+        <w:t>Chae</w:t>
+      </w:r>
+      <w:r>
+        <w:rPr>
+          <w:rFonts w:eastAsiaTheme="majorEastAsia"/>
+        </w:rPr>
+        <w:t>,</w:t>
+      </w:r>
+      <w:r>
+        <w:rPr>
+          <w:rFonts w:eastAsiaTheme="majorEastAsia"/>
+        </w:rPr>
+        <w:t xml:space="preserve"> </w:t>
+      </w:r>
+      <w:r>
+        <w:rPr>
+          <w:rFonts w:eastAsiaTheme="majorEastAsia"/>
+        </w:rPr>
+        <w:t>D. H.</w:t>
+      </w:r>
+      <w:r>
+        <w:rPr>
+          <w:rFonts w:eastAsiaTheme="majorEastAsia"/>
+        </w:rPr>
+        <w:t xml:space="preserve">, </w:t>
+      </w:r>
+      <w:r>
+        <w:rPr>
+          <w:rFonts w:eastAsiaTheme="majorEastAsia"/>
+        </w:rPr>
+        <w:t>Choi, S</w:t>
+      </w:r>
+      <w:r>
+        <w:rPr>
+          <w:rFonts w:eastAsiaTheme="majorEastAsia"/>
+        </w:rPr>
+        <w:t>,</w:t>
+      </w:r>
+      <w:r>
+        <w:rPr>
+          <w:rFonts w:eastAsiaTheme="majorEastAsia"/>
+        </w:rPr>
+        <w:t xml:space="preserve"> Kang,</w:t>
+      </w:r>
+      <w:r>
+        <w:rPr>
+          <w:rFonts w:eastAsiaTheme="majorEastAsia"/>
+        </w:rPr>
+        <w:t xml:space="preserve"> H.G, </w:t>
+      </w:r>
+      <w:r>
+        <w:rPr>
+          <w:rFonts w:eastAsiaTheme="majorEastAsia"/>
+        </w:rPr>
+        <w:t>Suh,</w:t>
+      </w:r>
+      <w:r>
+        <w:rPr>
+          <w:rFonts w:eastAsiaTheme="majorEastAsia"/>
+        </w:rPr>
+        <w:t xml:space="preserve"> </w:t>
+      </w:r>
+      <w:r>
+        <w:rPr>
+          <w:rFonts w:eastAsiaTheme="majorEastAsia"/>
+        </w:rPr>
+        <w:t>S</w:t>
+      </w:r>
+      <w:bookmarkStart w:id="104" w:name="_GoBack"/>
+      <w:bookmarkEnd w:id="104"/>
+      <w:r>
+        <w:rPr>
+          <w:rFonts w:eastAsiaTheme="majorEastAsia"/>
+        </w:rPr>
+        <w:t xml:space="preserve">. 2016. Echo-state conditional </w:t>
+      </w:r>
+      <w:r>
+        <w:rPr>
+          <w:rFonts w:eastAsiaTheme="majorEastAsia"/>
+        </w:rPr>
+        <w:t>variational autoencoder for anomaly</w:t>
+      </w:r>
+      <w:r>
+        <w:rPr>
+          <w:rFonts w:eastAsiaTheme="majorEastAsia"/>
+        </w:rPr>
+        <w:t xml:space="preserve"> detection. </w:t>
+      </w:r>
+      <w:r>
+        <w:rPr>
+          <w:rFonts w:eastAsiaTheme="majorEastAsia"/>
+          <w:i/>
+        </w:rPr>
+        <w:t xml:space="preserve">Neural Networks </w:t>
+      </w:r>
+      <w:r>
+        <w:rPr>
+          <w:rFonts w:eastAsiaTheme="majorEastAsia"/>
+          <w:i/>
+        </w:rPr>
+        <w:t xml:space="preserve">(IJCNN), 2016 Int. Joint Conf. on. </w:t>
+      </w:r>
+      <w:r>
+        <w:rPr>
+          <w:rFonts w:eastAsiaTheme="majorEastAsia"/>
+          <w:i/>
+        </w:rPr>
+        <w:t>IEEE</w:t>
+      </w:r>
+      <w:r>
+        <w:rPr>
+          <w:rFonts w:eastAsiaTheme="majorEastAsia"/>
+        </w:rPr>
+        <w:t xml:space="preserve">. </w:t>
+      </w:r>
+      <w:r>
+        <w:rPr>
+          <w:rFonts w:eastAsiaTheme="majorEastAsia"/>
+        </w:rPr>
+        <w:t>1015–1022.</w:t>
+      </w:r>
+    </w:p>
+    <w:p>
+      <w:pPr>
+        <w:ind w:left="567" w:hanging="567"/>
+        <w:rPr>
+          <w:rFonts w:eastAsiaTheme="majorEastAsia"/>
+        </w:rPr>
+      </w:pPr>
+      <w:r>
+        <w:rPr>
+          <w:rFonts w:eastAsiaTheme="majorEastAsia"/>
+        </w:rPr>
         <w:t>Cand</w:t>
       </w:r>
       <w:r>
@@ -36668,6 +36708,62 @@
           <w:rFonts w:eastAsiaTheme="majorEastAsia"/>
         </w:rPr>
         <w:t>Robust Principal Component Analysis</w:t>
+      </w:r>
+      <w:r>
+        <w:rPr>
+          <w:rFonts w:eastAsiaTheme="majorEastAsia"/>
+        </w:rPr>
+        <w:t>.</w:t>
+      </w:r>
+    </w:p>
+    <w:p>
+      <w:pPr>
+        <w:ind w:left="567" w:hanging="567"/>
+        <w:jc w:val="left"/>
+        <w:rPr>
+          <w:rFonts w:eastAsiaTheme="majorEastAsia"/>
+        </w:rPr>
+      </w:pPr>
+      <w:r>
+        <w:rPr>
+          <w:rFonts w:eastAsiaTheme="majorEastAsia"/>
+        </w:rPr>
+        <w:t xml:space="preserve">Walfish, S. 2006. A review of statistical outlier methods. </w:t>
+      </w:r>
+      <w:r>
+        <w:rPr>
+          <w:rFonts w:eastAsiaTheme="majorEastAsia"/>
+          <w:i/>
+        </w:rPr>
+        <w:t>Pharmaceutical technology</w:t>
+      </w:r>
+      <w:r>
+        <w:rPr>
+          <w:rFonts w:eastAsiaTheme="majorEastAsia"/>
+        </w:rPr>
+        <w:t xml:space="preserve">. </w:t>
+      </w:r>
+    </w:p>
+    <w:p>
+      <w:pPr>
+        <w:ind w:left="567" w:hanging="567"/>
+        <w:jc w:val="left"/>
+        <w:rPr>
+          <w:rFonts w:eastAsiaTheme="majorEastAsia"/>
+        </w:rPr>
+      </w:pPr>
+      <w:r>
+        <w:rPr>
+          <w:rFonts w:eastAsiaTheme="majorEastAsia"/>
+        </w:rPr>
+        <w:t xml:space="preserve">Fung, K.Y., Paul S.R. 199. A generalized extreme studentized residual multiple-outlier-detection procedure in linear regression. </w:t>
+      </w:r>
+      <w:r>
+        <w:rPr>
+          <w:rFonts w:eastAsiaTheme="majorEastAsia"/>
+          <w:i/>
+        </w:rPr>
+        <w:t>Technometrics</w:t>
       </w:r>
       <w:r>
         <w:rPr>
@@ -36976,7 +37072,7 @@
         </w:rPr>
         <w:br w:type="page"/>
       </w:r>
-      <w:bookmarkStart w:id="106" w:name="_Toc514354339"/>
+      <w:bookmarkStart w:id="105" w:name="_Toc514354339"/>
       <w:r>
         <w:rPr>
           <w:rFonts w:ascii="Times New Roman" w:hAnsi="Times New Roman" w:cs="Times New Roman"/>
@@ -36988,7 +37084,7 @@
         <w:lastRenderedPageBreak/>
         <w:t>APPENDICES</w:t>
       </w:r>
-      <w:bookmarkEnd w:id="106"/>
+      <w:bookmarkEnd w:id="105"/>
     </w:p>
     <w:p>
       <w:pPr>
@@ -37178,7 +37274,7 @@
             <w:sz w:val="20"/>
             <w:szCs w:val="20"/>
           </w:rPr>
-          <w:t>32</w:t>
+          <w:t>34</w:t>
         </w:r>
         <w:r>
           <w:rPr>
@@ -41278,7 +41374,7 @@
 </file>
 
 <file path=customXml/itemProps1.xml><?xml version="1.0" encoding="utf-8"?>
-<ds:datastoreItem xmlns:ds="http://schemas.openxmlformats.org/officeDocument/2006/customXml" ds:itemID="{0DDC7B26-C6D9-4EBD-9887-AF352FD1115D}">
+<ds:datastoreItem xmlns:ds="http://schemas.openxmlformats.org/officeDocument/2006/customXml" ds:itemID="{C3885420-5EBF-4904-A905-FE62FA1DB9DF}">
   <ds:schemaRefs>
     <ds:schemaRef ds:uri="http://schemas.openxmlformats.org/officeDocument/2006/bibliography"/>
   </ds:schemaRefs>

</xml_diff>